<commit_message>
add new statement template
</commit_message>
<xml_diff>
--- a/docs_templates/statement_template.docx
+++ b/docs_templates/statement_template.docx
@@ -1,6 +1,6 @@
 
 <file path=word/document.xml><?xml version="1.0" encoding="utf-8"?>
-<w:document xmlns:wpc="http://schemas.microsoft.com/office/word/2010/wordprocessingCanvas" xmlns:cx="http://schemas.microsoft.com/office/drawing/2014/chartex" xmlns:cx1="http://schemas.microsoft.com/office/drawing/2015/9/8/chartex" xmlns:cx2="http://schemas.microsoft.com/office/drawing/2015/10/21/chartex" xmlns:cx3="http://schemas.microsoft.com/office/drawing/2016/5/9/chartex" xmlns:cx4="http://schemas.microsoft.com/office/drawing/2016/5/10/chartex" xmlns:cx5="http://schemas.microsoft.com/office/drawing/2016/5/11/chartex" xmlns:cx6="http://schemas.microsoft.com/office/drawing/2016/5/12/chartex" xmlns:cx7="http://schemas.microsoft.com/office/drawing/2016/5/13/chartex" xmlns:cx8="http://schemas.microsoft.com/office/drawing/2016/5/14/chartex" xmlns:mc="http://schemas.openxmlformats.org/markup-compatibility/2006" xmlns:aink="http://schemas.microsoft.com/office/drawing/2016/ink" xmlns:am3d="http://schemas.microsoft.com/office/drawing/2017/model3d" xmlns:o="urn:schemas-microsoft-com:office:office" xmlns:oel="http://schemas.microsoft.com/office/2019/extlst" xmlns:r="http://schemas.openxmlformats.org/officeDocument/2006/relationships" xmlns:m="http://schemas.openxmlformats.org/officeDocument/2006/math" xmlns:v="urn:schemas-microsoft-com:vml" xmlns:wp14="http://schemas.microsoft.com/office/word/2010/wordprocessingDrawing" xmlns:wp="http://schemas.openxmlformats.org/drawingml/2006/wordprocessingDrawing" xmlns:w10="urn:schemas-microsoft-com:office:word" xmlns:w="http://schemas.openxmlformats.org/wordprocessingml/2006/main" xmlns:w14="http://schemas.microsoft.com/office/word/2010/wordml" xmlns:w15="http://schemas.microsoft.com/office/word/2012/wordml" xmlns:w16cex="http://schemas.microsoft.com/office/word/2018/wordml/cex" xmlns:w16cid="http://schemas.microsoft.com/office/word/2016/wordml/cid" xmlns:w16="http://schemas.microsoft.com/office/word/2018/wordml" xmlns:w16du="http://schemas.microsoft.com/office/word/2023/wordml/word16du" xmlns:w16sdtdh="http://schemas.microsoft.com/office/word/2020/wordml/sdtdatahash" xmlns:w16sdtfl="http://schemas.microsoft.com/office/word/2024/wordml/sdtformatlock" xmlns:w16se="http://schemas.microsoft.com/office/word/2015/wordml/symex" xmlns:wpg="http://schemas.microsoft.com/office/word/2010/wordprocessingGroup" xmlns:wpi="http://schemas.microsoft.com/office/word/2010/wordprocessingInk" xmlns:wne="http://schemas.microsoft.com/office/word/2006/wordml" xmlns:wps="http://schemas.microsoft.com/office/word/2010/wordprocessingShape" mc:Ignorable="w14 w15 w16se w16cid w16 w16cex w16sdtdh w16sdtfl w16du wp14">
+<w:document xmlns:wpc="http://schemas.microsoft.com/office/word/2010/wordprocessingCanvas" xmlns:cx="http://schemas.microsoft.com/office/drawing/2014/chartex" xmlns:cx1="http://schemas.microsoft.com/office/drawing/2015/9/8/chartex" xmlns:cx2="http://schemas.microsoft.com/office/drawing/2015/10/21/chartex" xmlns:cx3="http://schemas.microsoft.com/office/drawing/2016/5/9/chartex" xmlns:cx4="http://schemas.microsoft.com/office/drawing/2016/5/10/chartex" xmlns:cx5="http://schemas.microsoft.com/office/drawing/2016/5/11/chartex" xmlns:cx6="http://schemas.microsoft.com/office/drawing/2016/5/12/chartex" xmlns:cx7="http://schemas.microsoft.com/office/drawing/2016/5/13/chartex" xmlns:cx8="http://schemas.microsoft.com/office/drawing/2016/5/14/chartex" xmlns:mc="http://schemas.openxmlformats.org/markup-compatibility/2006" xmlns:aink="http://schemas.microsoft.com/office/drawing/2016/ink" xmlns:am3d="http://schemas.microsoft.com/office/drawing/2017/model3d" xmlns:o="urn:schemas-microsoft-com:office:office" xmlns:r="http://schemas.openxmlformats.org/officeDocument/2006/relationships" xmlns:m="http://schemas.openxmlformats.org/officeDocument/2006/math" xmlns:v="urn:schemas-microsoft-com:vml" xmlns:wp14="http://schemas.microsoft.com/office/word/2010/wordprocessingDrawing" xmlns:wp="http://schemas.openxmlformats.org/drawingml/2006/wordprocessingDrawing" xmlns:w10="urn:schemas-microsoft-com:office:word" xmlns:w="http://schemas.openxmlformats.org/wordprocessingml/2006/main" xmlns:w14="http://schemas.microsoft.com/office/word/2010/wordml" xmlns:w15="http://schemas.microsoft.com/office/word/2012/wordml" xmlns:w16cex="http://schemas.microsoft.com/office/word/2018/wordml/cex" xmlns:w16cid="http://schemas.microsoft.com/office/word/2016/wordml/cid" xmlns:w16="http://schemas.microsoft.com/office/word/2018/wordml" xmlns:w16sdtdh="http://schemas.microsoft.com/office/word/2020/wordml/sdtdatahash" xmlns:w16se="http://schemas.microsoft.com/office/word/2015/wordml/symex" xmlns:wpg="http://schemas.microsoft.com/office/word/2010/wordprocessingGroup" xmlns:wpi="http://schemas.microsoft.com/office/word/2010/wordprocessingInk" xmlns:wne="http://schemas.microsoft.com/office/word/2006/wordml" xmlns:wps="http://schemas.microsoft.com/office/word/2010/wordprocessingShape" mc:Ignorable="w14 w15 w16se w16cid w16 w16cex w16sdtdh wp14">
   <w:body>
     <w:p>
       <w:pPr>
@@ -154,16 +154,8 @@
         <w:rPr>
           <w:sz w:val="24"/>
         </w:rPr>
-        <w:t xml:space="preserve">В.В. </w:t>
-      </w:r>
-      <w:proofErr w:type="spellStart"/>
-      <w:r>
-        <w:rPr>
-          <w:sz w:val="24"/>
-        </w:rPr>
-        <w:t>Миклушевскому</w:t>
-      </w:r>
-      <w:proofErr w:type="spellEnd"/>
+        <w:t>В.В. Миклушевскому</w:t>
+      </w:r>
     </w:p>
     <w:p>
       <w:pPr>
@@ -276,13 +268,14 @@
         <w:rPr>
           <w:sz w:val="24"/>
           <w:u w:val="single"/>
-        </w:rPr>
-      </w:pPr>
-      <w:proofErr w:type="gramStart"/>
-      <w:r>
-        <w:rPr>
-          <w:sz w:val="24"/>
-          <w:u w:val="single"/>
+          <w:lang w:val="en-US"/>
+        </w:rPr>
+      </w:pPr>
+      <w:r>
+        <w:rPr>
+          <w:sz w:val="24"/>
+          <w:u w:val="single"/>
+          <w:lang w:val="en-US"/>
         </w:rPr>
         <w:t xml:space="preserve">{{ </w:t>
       </w:r>
@@ -294,11 +287,11 @@
         </w:rPr>
         <w:t>phone</w:t>
       </w:r>
-      <w:proofErr w:type="gramEnd"/>
-      <w:r>
-        <w:rPr>
-          <w:sz w:val="24"/>
-          <w:u w:val="single"/>
+      <w:r>
+        <w:rPr>
+          <w:sz w:val="24"/>
+          <w:u w:val="single"/>
+          <w:lang w:val="en-US"/>
         </w:rPr>
         <w:t xml:space="preserve"> }}</w:t>
       </w:r>
@@ -315,11 +308,13 @@
           <w:i/>
           <w:sz w:val="16"/>
           <w:szCs w:val="16"/>
-        </w:rPr>
-      </w:pPr>
-      <w:r>
-        <w:rPr>
-          <w:sz w:val="24"/>
+          <w:lang w:val="en-US"/>
+        </w:rPr>
+      </w:pPr>
+      <w:r>
+        <w:rPr>
+          <w:sz w:val="24"/>
+          <w:lang w:val="en-US"/>
         </w:rPr>
         <w:t xml:space="preserve"> </w:t>
       </w:r>
@@ -336,6 +331,7 @@
           <w:i/>
           <w:sz w:val="16"/>
           <w:szCs w:val="16"/>
+          <w:lang w:val="en-US"/>
         </w:rPr>
         <w:t xml:space="preserve">, </w:t>
       </w:r>
@@ -353,6 +349,7 @@
           <w:i/>
           <w:sz w:val="16"/>
           <w:szCs w:val="16"/>
+          <w:lang w:val="en-US"/>
         </w:rPr>
         <w:t>-</w:t>
       </w:r>
@@ -372,33 +369,31 @@
         <w:tabs>
           <w:tab w:val="left" w:pos="5103"/>
         </w:tabs>
-      </w:pPr>
-      <w:r>
-        <w:rPr>
-          <w:sz w:val="24"/>
+        <w:rPr>
+          <w:lang w:val="en-US"/>
+        </w:rPr>
+      </w:pPr>
+      <w:r>
+        <w:rPr>
+          <w:sz w:val="24"/>
+          <w:lang w:val="en-US"/>
         </w:rPr>
         <w:t xml:space="preserve">                    </w:t>
       </w:r>
       <w:r>
         <w:rPr>
           <w:sz w:val="24"/>
+          <w:lang w:val="en-US"/>
         </w:rPr>
         <w:t xml:space="preserve">          </w:t>
       </w:r>
-      <w:proofErr w:type="gramStart"/>
-      <w:r>
-        <w:rPr>
-          <w:sz w:val="24"/>
-          <w:u w:val="single"/>
-        </w:rPr>
-        <w:t>_</w:t>
-      </w:r>
-      <w:r>
-        <w:rPr>
-          <w:sz w:val="24"/>
-          <w:u w:val="single"/>
-        </w:rPr>
-        <w:t xml:space="preserve">{{ </w:t>
+      <w:r>
+        <w:rPr>
+          <w:sz w:val="24"/>
+          <w:u w:val="single"/>
+          <w:lang w:val="en-US"/>
+        </w:rPr>
+        <w:t xml:space="preserve">_{{ </w:t>
       </w:r>
       <w:r>
         <w:rPr>
@@ -408,30 +403,14 @@
         </w:rPr>
         <w:t>email</w:t>
       </w:r>
-      <w:proofErr w:type="gramEnd"/>
-      <w:r>
-        <w:rPr>
-          <w:sz w:val="24"/>
-          <w:u w:val="single"/>
-        </w:rPr>
-        <w:t xml:space="preserve"> </w:t>
-      </w:r>
-      <w:proofErr w:type="gramStart"/>
-      <w:r>
-        <w:rPr>
-          <w:sz w:val="24"/>
-          <w:u w:val="single"/>
-        </w:rPr>
-        <w:t>}}</w:t>
-      </w:r>
-      <w:r>
-        <w:rPr>
-          <w:sz w:val="24"/>
-          <w:u w:val="single"/>
-        </w:rPr>
-        <w:t>_</w:t>
-      </w:r>
-      <w:proofErr w:type="gramEnd"/>
+      <w:r>
+        <w:rPr>
+          <w:sz w:val="24"/>
+          <w:u w:val="single"/>
+          <w:lang w:val="en-US"/>
+        </w:rPr>
+        <w:t xml:space="preserve"> }}_</w:t>
+      </w:r>
     </w:p>
     <w:p>
       <w:pPr>
@@ -529,7 +508,6 @@
         <w:ind w:firstLine="708"/>
         <w:jc w:val="center"/>
       </w:pPr>
-      <w:proofErr w:type="gramStart"/>
       <w:r>
         <w:rPr>
           <w:b/>
@@ -553,9 +531,8 @@
           <w:u w:val="single"/>
           <w:lang w:val="en-US"/>
         </w:rPr>
-        <w:t>program</w:t>
-      </w:r>
-      <w:proofErr w:type="gramEnd"/>
+        <w:t>discipline</w:t>
+      </w:r>
       <w:r>
         <w:rPr>
           <w:b/>
@@ -564,7 +541,6 @@
         </w:rPr>
         <w:t>_</w:t>
       </w:r>
-      <w:proofErr w:type="gramStart"/>
       <w:r>
         <w:rPr>
           <w:b/>
@@ -580,16 +556,7 @@
           <w:sz w:val="24"/>
           <w:u w:val="single"/>
         </w:rPr>
-        <w:t xml:space="preserve"> }</w:t>
-      </w:r>
-      <w:proofErr w:type="gramEnd"/>
-      <w:r>
-        <w:rPr>
-          <w:b/>
-          <w:sz w:val="24"/>
-          <w:u w:val="single"/>
-        </w:rPr>
-        <w:t>}</w:t>
+        <w:t xml:space="preserve"> }}</w:t>
       </w:r>
       <w:r>
         <w:rPr>
@@ -637,9 +604,23 @@
           <w:sz w:val="24"/>
           <w:u w:val="single"/>
         </w:rPr>
-        <w:t>)__</w:t>
-      </w:r>
-      <w:proofErr w:type="gramStart"/>
+        <w:t>)___</w:t>
+      </w:r>
+      <w:r>
+        <w:rPr>
+          <w:sz w:val="24"/>
+          <w:u w:val="single"/>
+        </w:rPr>
+        <w:t xml:space="preserve">{{ </w:t>
+      </w:r>
+      <w:r>
+        <w:rPr>
+          <w:sz w:val="24"/>
+          <w:u w:val="single"/>
+          <w:lang w:val="en-US"/>
+        </w:rPr>
+        <w:t>full</w:t>
+      </w:r>
       <w:r>
         <w:rPr>
           <w:sz w:val="24"/>
@@ -651,18 +632,72 @@
         <w:rPr>
           <w:sz w:val="24"/>
           <w:u w:val="single"/>
-        </w:rPr>
-        <w:t xml:space="preserve">{{ </w:t>
-      </w:r>
-      <w:r>
-        <w:rPr>
-          <w:sz w:val="24"/>
-          <w:u w:val="single"/>
-          <w:lang w:val="en-US"/>
-        </w:rPr>
-        <w:t>full</w:t>
-      </w:r>
-      <w:proofErr w:type="gramEnd"/>
+          <w:lang w:val="en-US"/>
+        </w:rPr>
+        <w:t>name</w:t>
+      </w:r>
+      <w:r>
+        <w:rPr>
+          <w:sz w:val="24"/>
+          <w:u w:val="single"/>
+        </w:rPr>
+        <w:t xml:space="preserve"> }}</w:t>
+      </w:r>
+      <w:r>
+        <w:rPr>
+          <w:sz w:val="24"/>
+          <w:u w:val="single"/>
+        </w:rPr>
+        <w:t>_______</w:t>
+      </w:r>
+    </w:p>
+    <w:p>
+      <w:pPr>
+        <w:pStyle w:val="Standard"/>
+        <w:rPr>
+          <w:sz w:val="24"/>
+          <w:u w:val="single"/>
+        </w:rPr>
+      </w:pPr>
+      <w:r>
+        <w:rPr>
+          <w:sz w:val="24"/>
+        </w:rPr>
+        <w:t xml:space="preserve">2. </w:t>
+      </w:r>
+      <w:r>
+        <w:rPr>
+          <w:sz w:val="24"/>
+        </w:rPr>
+        <w:t>Номер</w:t>
+      </w:r>
+      <w:r>
+        <w:rPr>
+          <w:sz w:val="24"/>
+        </w:rPr>
+        <w:t xml:space="preserve"> </w:t>
+      </w:r>
+      <w:r>
+        <w:rPr>
+          <w:sz w:val="24"/>
+        </w:rPr>
+        <w:t>группы</w:t>
+      </w:r>
+      <w:r>
+        <w:rPr>
+          <w:sz w:val="24"/>
+          <w:u w:val="single"/>
+        </w:rPr>
+        <w:t xml:space="preserve">___{{ </w:t>
+      </w:r>
+      <w:r>
+        <w:rPr>
+          <w:sz w:val="24"/>
+          <w:u w:val="single"/>
+          <w:lang w:val="en-US"/>
+        </w:rPr>
+        <w:t>group</w:t>
+      </w:r>
       <w:r>
         <w:rPr>
           <w:sz w:val="24"/>
@@ -670,104 +705,18 @@
         </w:rPr>
         <w:t>_</w:t>
       </w:r>
-      <w:proofErr w:type="gramStart"/>
-      <w:r>
-        <w:rPr>
-          <w:sz w:val="24"/>
-          <w:u w:val="single"/>
-          <w:lang w:val="en-US"/>
-        </w:rPr>
-        <w:t>name</w:t>
-      </w:r>
-      <w:r>
-        <w:rPr>
-          <w:sz w:val="24"/>
-          <w:u w:val="single"/>
-        </w:rPr>
-        <w:t xml:space="preserve"> }}</w:t>
-      </w:r>
-      <w:r>
-        <w:rPr>
-          <w:sz w:val="24"/>
-          <w:u w:val="single"/>
-        </w:rPr>
-        <w:t>_</w:t>
-      </w:r>
-      <w:proofErr w:type="gramEnd"/>
-      <w:r>
-        <w:rPr>
-          <w:sz w:val="24"/>
-          <w:u w:val="single"/>
-        </w:rPr>
-        <w:t>______</w:t>
-      </w:r>
-    </w:p>
-    <w:p>
-      <w:pPr>
-        <w:pStyle w:val="Standard"/>
-        <w:rPr>
-          <w:sz w:val="24"/>
-          <w:u w:val="single"/>
-          <w:lang w:val="en-US"/>
-        </w:rPr>
-      </w:pPr>
-      <w:r>
-        <w:rPr>
-          <w:sz w:val="24"/>
-          <w:lang w:val="en-US"/>
-        </w:rPr>
-        <w:t xml:space="preserve">2. </w:t>
-      </w:r>
-      <w:r>
-        <w:rPr>
-          <w:sz w:val="24"/>
-        </w:rPr>
-        <w:t>Номер</w:t>
-      </w:r>
-      <w:r>
-        <w:rPr>
-          <w:sz w:val="24"/>
-          <w:lang w:val="en-US"/>
-        </w:rPr>
-        <w:t xml:space="preserve"> </w:t>
-      </w:r>
-      <w:r>
-        <w:rPr>
-          <w:sz w:val="24"/>
-        </w:rPr>
-        <w:t>группы</w:t>
-      </w:r>
-      <w:r>
-        <w:rPr>
-          <w:sz w:val="24"/>
-          <w:u w:val="single"/>
-          <w:lang w:val="en-US"/>
-        </w:rPr>
-        <w:t xml:space="preserve">___{{ </w:t>
-      </w:r>
-      <w:proofErr w:type="spellStart"/>
-      <w:r>
-        <w:rPr>
-          <w:sz w:val="24"/>
-          <w:u w:val="single"/>
-          <w:lang w:val="en-US"/>
-        </w:rPr>
-        <w:t>group</w:t>
-      </w:r>
-      <w:r>
-        <w:rPr>
-          <w:sz w:val="24"/>
-          <w:u w:val="single"/>
-          <w:lang w:val="en-US"/>
-        </w:rPr>
-        <w:t>_number</w:t>
-      </w:r>
-      <w:proofErr w:type="spellEnd"/>
-      <w:r>
-        <w:rPr>
-          <w:sz w:val="24"/>
-          <w:u w:val="single"/>
-          <w:lang w:val="en-US"/>
+      <w:r>
+        <w:rPr>
+          <w:sz w:val="24"/>
+          <w:u w:val="single"/>
+          <w:lang w:val="en-US"/>
+        </w:rPr>
+        <w:t>number</w:t>
+      </w:r>
+      <w:r>
+        <w:rPr>
+          <w:sz w:val="24"/>
+          <w:u w:val="single"/>
         </w:rPr>
         <w:t xml:space="preserve"> }}_______</w:t>
       </w:r>
@@ -775,37 +724,26 @@
     <w:p>
       <w:pPr>
         <w:pStyle w:val="Standard"/>
-        <w:rPr>
-          <w:lang w:val="en-US"/>
-        </w:rPr>
-      </w:pPr>
-    </w:p>
-    <w:p>
-      <w:pPr>
-        <w:pStyle w:val="Standard"/>
-        <w:rPr>
-          <w:lang w:val="en-US"/>
-        </w:rPr>
-      </w:pPr>
-    </w:p>
-    <w:p>
-      <w:pPr>
-        <w:pStyle w:val="Standard"/>
-        <w:rPr>
-          <w:lang w:val="en-US"/>
-        </w:rPr>
-      </w:pPr>
-      <w:r>
-        <w:rPr>
-          <w:sz w:val="24"/>
-          <w:lang w:val="en-US"/>
+      </w:pPr>
+    </w:p>
+    <w:p>
+      <w:pPr>
+        <w:pStyle w:val="Standard"/>
+      </w:pPr>
+    </w:p>
+    <w:p>
+      <w:pPr>
+        <w:pStyle w:val="Standard"/>
+      </w:pPr>
+      <w:r>
+        <w:rPr>
+          <w:sz w:val="24"/>
         </w:rPr>
         <w:tab/>
       </w:r>
       <w:r>
         <w:rPr>
           <w:sz w:val="24"/>
-          <w:lang w:val="en-US"/>
         </w:rPr>
         <w:tab/>
         <w:t xml:space="preserve"> </w:t>
@@ -813,35 +751,30 @@
       <w:r>
         <w:rPr>
           <w:sz w:val="24"/>
-          <w:lang w:val="en-US"/>
         </w:rPr>
         <w:t xml:space="preserve">                            </w:t>
       </w:r>
       <w:r>
         <w:rPr>
           <w:sz w:val="24"/>
-          <w:lang w:val="en-US"/>
         </w:rPr>
         <w:tab/>
       </w:r>
       <w:r>
         <w:rPr>
           <w:sz w:val="24"/>
-          <w:lang w:val="en-US"/>
         </w:rPr>
         <w:tab/>
       </w:r>
       <w:r>
         <w:rPr>
           <w:sz w:val="24"/>
-          <w:lang w:val="en-US"/>
         </w:rPr>
         <w:tab/>
       </w:r>
       <w:r>
         <w:rPr>
           <w:sz w:val="24"/>
-          <w:lang w:val="en-US"/>
         </w:rPr>
         <w:br/>
       </w:r>
@@ -912,15 +845,7 @@
           <w:sz w:val="24"/>
           <w:u w:val="single"/>
         </w:rPr>
-        <w:t>_____</w:t>
-      </w:r>
-      <w:proofErr w:type="gramStart"/>
-      <w:r>
-        <w:rPr>
-          <w:sz w:val="24"/>
-          <w:u w:val="single"/>
-        </w:rPr>
-        <w:t>_</w:t>
+        <w:t>______</w:t>
       </w:r>
       <w:r>
         <w:rPr>
@@ -930,50 +855,21 @@
         </w:rPr>
         <w:t xml:space="preserve">{{ </w:t>
       </w:r>
-      <w:proofErr w:type="spellStart"/>
-      <w:r>
-        <w:rPr>
-          <w:sz w:val="24"/>
-          <w:u w:val="single"/>
-          <w:lang w:val="en-US"/>
-        </w:rPr>
-        <w:t>current</w:t>
-      </w:r>
-      <w:proofErr w:type="gramEnd"/>
-      <w:r>
-        <w:rPr>
-          <w:sz w:val="24"/>
-          <w:u w:val="single"/>
-          <w:lang w:val="en-US"/>
-        </w:rPr>
-        <w:t>_</w:t>
-      </w:r>
-      <w:proofErr w:type="gramStart"/>
-      <w:r>
-        <w:rPr>
-          <w:sz w:val="24"/>
-          <w:u w:val="single"/>
-          <w:lang w:val="en-US"/>
-        </w:rPr>
-        <w:t>date</w:t>
-      </w:r>
-      <w:proofErr w:type="spellEnd"/>
-      <w:r>
-        <w:rPr>
-          <w:sz w:val="24"/>
-          <w:u w:val="single"/>
-          <w:lang w:val="en-US"/>
-        </w:rPr>
-        <w:t xml:space="preserve"> }</w:t>
-      </w:r>
-      <w:proofErr w:type="gramEnd"/>
-      <w:r>
-        <w:rPr>
-          <w:sz w:val="24"/>
-          <w:u w:val="single"/>
-          <w:lang w:val="en-US"/>
-        </w:rPr>
-        <w:t>}</w:t>
+      <w:r>
+        <w:rPr>
+          <w:sz w:val="24"/>
+          <w:u w:val="single"/>
+          <w:lang w:val="en-US"/>
+        </w:rPr>
+        <w:t>today</w:t>
+      </w:r>
+      <w:r>
+        <w:rPr>
+          <w:sz w:val="24"/>
+          <w:u w:val="single"/>
+          <w:lang w:val="en-US"/>
+        </w:rPr>
+        <w:t xml:space="preserve"> }}</w:t>
       </w:r>
       <w:r>
         <w:rPr>
@@ -1086,7 +982,7 @@
 </file>
 
 <file path=word/endnotes.xml><?xml version="1.0" encoding="utf-8"?>
-<w:endnotes xmlns:wpc="http://schemas.microsoft.com/office/word/2010/wordprocessingCanvas" xmlns:cx="http://schemas.microsoft.com/office/drawing/2014/chartex" xmlns:cx1="http://schemas.microsoft.com/office/drawing/2015/9/8/chartex" xmlns:cx2="http://schemas.microsoft.com/office/drawing/2015/10/21/chartex" xmlns:cx3="http://schemas.microsoft.com/office/drawing/2016/5/9/chartex" xmlns:cx4="http://schemas.microsoft.com/office/drawing/2016/5/10/chartex" xmlns:cx5="http://schemas.microsoft.com/office/drawing/2016/5/11/chartex" xmlns:cx6="http://schemas.microsoft.com/office/drawing/2016/5/12/chartex" xmlns:cx7="http://schemas.microsoft.com/office/drawing/2016/5/13/chartex" xmlns:cx8="http://schemas.microsoft.com/office/drawing/2016/5/14/chartex" xmlns:mc="http://schemas.openxmlformats.org/markup-compatibility/2006" xmlns:aink="http://schemas.microsoft.com/office/drawing/2016/ink" xmlns:am3d="http://schemas.microsoft.com/office/drawing/2017/model3d" xmlns:o="urn:schemas-microsoft-com:office:office" xmlns:oel="http://schemas.microsoft.com/office/2019/extlst" xmlns:r="http://schemas.openxmlformats.org/officeDocument/2006/relationships" xmlns:m="http://schemas.openxmlformats.org/officeDocument/2006/math" xmlns:v="urn:schemas-microsoft-com:vml" xmlns:wp14="http://schemas.microsoft.com/office/word/2010/wordprocessingDrawing" xmlns:wp="http://schemas.openxmlformats.org/drawingml/2006/wordprocessingDrawing" xmlns:w10="urn:schemas-microsoft-com:office:word" xmlns:w="http://schemas.openxmlformats.org/wordprocessingml/2006/main" xmlns:w14="http://schemas.microsoft.com/office/word/2010/wordml" xmlns:w15="http://schemas.microsoft.com/office/word/2012/wordml" xmlns:w16cex="http://schemas.microsoft.com/office/word/2018/wordml/cex" xmlns:w16cid="http://schemas.microsoft.com/office/word/2016/wordml/cid" xmlns:w16="http://schemas.microsoft.com/office/word/2018/wordml" xmlns:w16du="http://schemas.microsoft.com/office/word/2023/wordml/word16du" xmlns:w16sdtdh="http://schemas.microsoft.com/office/word/2020/wordml/sdtdatahash" xmlns:w16sdtfl="http://schemas.microsoft.com/office/word/2024/wordml/sdtformatlock" xmlns:w16se="http://schemas.microsoft.com/office/word/2015/wordml/symex" xmlns:wpg="http://schemas.microsoft.com/office/word/2010/wordprocessingGroup" xmlns:wpi="http://schemas.microsoft.com/office/word/2010/wordprocessingInk" xmlns:wne="http://schemas.microsoft.com/office/word/2006/wordml" xmlns:wps="http://schemas.microsoft.com/office/word/2010/wordprocessingShape" mc:Ignorable="w14 w15 w16se w16cid w16 w16cex w16sdtdh w16sdtfl w16du wp14">
+<w:endnotes xmlns:wpc="http://schemas.microsoft.com/office/word/2010/wordprocessingCanvas" xmlns:cx="http://schemas.microsoft.com/office/drawing/2014/chartex" xmlns:cx1="http://schemas.microsoft.com/office/drawing/2015/9/8/chartex" xmlns:cx2="http://schemas.microsoft.com/office/drawing/2015/10/21/chartex" xmlns:cx3="http://schemas.microsoft.com/office/drawing/2016/5/9/chartex" xmlns:cx4="http://schemas.microsoft.com/office/drawing/2016/5/10/chartex" xmlns:cx5="http://schemas.microsoft.com/office/drawing/2016/5/11/chartex" xmlns:cx6="http://schemas.microsoft.com/office/drawing/2016/5/12/chartex" xmlns:cx7="http://schemas.microsoft.com/office/drawing/2016/5/13/chartex" xmlns:cx8="http://schemas.microsoft.com/office/drawing/2016/5/14/chartex" xmlns:mc="http://schemas.openxmlformats.org/markup-compatibility/2006" xmlns:aink="http://schemas.microsoft.com/office/drawing/2016/ink" xmlns:am3d="http://schemas.microsoft.com/office/drawing/2017/model3d" xmlns:o="urn:schemas-microsoft-com:office:office" xmlns:r="http://schemas.openxmlformats.org/officeDocument/2006/relationships" xmlns:m="http://schemas.openxmlformats.org/officeDocument/2006/math" xmlns:v="urn:schemas-microsoft-com:vml" xmlns:wp14="http://schemas.microsoft.com/office/word/2010/wordprocessingDrawing" xmlns:wp="http://schemas.openxmlformats.org/drawingml/2006/wordprocessingDrawing" xmlns:w10="urn:schemas-microsoft-com:office:word" xmlns:w="http://schemas.openxmlformats.org/wordprocessingml/2006/main" xmlns:w14="http://schemas.microsoft.com/office/word/2010/wordml" xmlns:w15="http://schemas.microsoft.com/office/word/2012/wordml" xmlns:w16cex="http://schemas.microsoft.com/office/word/2018/wordml/cex" xmlns:w16cid="http://schemas.microsoft.com/office/word/2016/wordml/cid" xmlns:w16="http://schemas.microsoft.com/office/word/2018/wordml" xmlns:w16sdtdh="http://schemas.microsoft.com/office/word/2020/wordml/sdtdatahash" xmlns:w16se="http://schemas.microsoft.com/office/word/2015/wordml/symex" xmlns:wpg="http://schemas.microsoft.com/office/word/2010/wordprocessingGroup" xmlns:wpi="http://schemas.microsoft.com/office/word/2010/wordprocessingInk" xmlns:wne="http://schemas.microsoft.com/office/word/2006/wordml" xmlns:wps="http://schemas.microsoft.com/office/word/2010/wordprocessingShape" mc:Ignorable="w14 w15 w16se w16cid w16 w16cex w16sdtdh wp14">
   <w:endnote w:type="separator" w:id="-1">
     <w:p>
       <w:r>
@@ -1105,7 +1001,7 @@
 </file>
 
 <file path=word/footnotes.xml><?xml version="1.0" encoding="utf-8"?>
-<w:footnotes xmlns:wpc="http://schemas.microsoft.com/office/word/2010/wordprocessingCanvas" xmlns:cx="http://schemas.microsoft.com/office/drawing/2014/chartex" xmlns:cx1="http://schemas.microsoft.com/office/drawing/2015/9/8/chartex" xmlns:cx2="http://schemas.microsoft.com/office/drawing/2015/10/21/chartex" xmlns:cx3="http://schemas.microsoft.com/office/drawing/2016/5/9/chartex" xmlns:cx4="http://schemas.microsoft.com/office/drawing/2016/5/10/chartex" xmlns:cx5="http://schemas.microsoft.com/office/drawing/2016/5/11/chartex" xmlns:cx6="http://schemas.microsoft.com/office/drawing/2016/5/12/chartex" xmlns:cx7="http://schemas.microsoft.com/office/drawing/2016/5/13/chartex" xmlns:cx8="http://schemas.microsoft.com/office/drawing/2016/5/14/chartex" xmlns:mc="http://schemas.openxmlformats.org/markup-compatibility/2006" xmlns:aink="http://schemas.microsoft.com/office/drawing/2016/ink" xmlns:am3d="http://schemas.microsoft.com/office/drawing/2017/model3d" xmlns:o="urn:schemas-microsoft-com:office:office" xmlns:oel="http://schemas.microsoft.com/office/2019/extlst" xmlns:r="http://schemas.openxmlformats.org/officeDocument/2006/relationships" xmlns:m="http://schemas.openxmlformats.org/officeDocument/2006/math" xmlns:v="urn:schemas-microsoft-com:vml" xmlns:wp14="http://schemas.microsoft.com/office/word/2010/wordprocessingDrawing" xmlns:wp="http://schemas.openxmlformats.org/drawingml/2006/wordprocessingDrawing" xmlns:w10="urn:schemas-microsoft-com:office:word" xmlns:w="http://schemas.openxmlformats.org/wordprocessingml/2006/main" xmlns:w14="http://schemas.microsoft.com/office/word/2010/wordml" xmlns:w15="http://schemas.microsoft.com/office/word/2012/wordml" xmlns:w16cex="http://schemas.microsoft.com/office/word/2018/wordml/cex" xmlns:w16cid="http://schemas.microsoft.com/office/word/2016/wordml/cid" xmlns:w16="http://schemas.microsoft.com/office/word/2018/wordml" xmlns:w16du="http://schemas.microsoft.com/office/word/2023/wordml/word16du" xmlns:w16sdtdh="http://schemas.microsoft.com/office/word/2020/wordml/sdtdatahash" xmlns:w16sdtfl="http://schemas.microsoft.com/office/word/2024/wordml/sdtformatlock" xmlns:w16se="http://schemas.microsoft.com/office/word/2015/wordml/symex" xmlns:wpg="http://schemas.microsoft.com/office/word/2010/wordprocessingGroup" xmlns:wpi="http://schemas.microsoft.com/office/word/2010/wordprocessingInk" xmlns:wne="http://schemas.microsoft.com/office/word/2006/wordml" xmlns:wps="http://schemas.microsoft.com/office/word/2010/wordprocessingShape" mc:Ignorable="w14 w15 w16se w16cid w16 w16cex w16sdtdh w16sdtfl w16du wp14">
+<w:footnotes xmlns:wpc="http://schemas.microsoft.com/office/word/2010/wordprocessingCanvas" xmlns:cx="http://schemas.microsoft.com/office/drawing/2014/chartex" xmlns:cx1="http://schemas.microsoft.com/office/drawing/2015/9/8/chartex" xmlns:cx2="http://schemas.microsoft.com/office/drawing/2015/10/21/chartex" xmlns:cx3="http://schemas.microsoft.com/office/drawing/2016/5/9/chartex" xmlns:cx4="http://schemas.microsoft.com/office/drawing/2016/5/10/chartex" xmlns:cx5="http://schemas.microsoft.com/office/drawing/2016/5/11/chartex" xmlns:cx6="http://schemas.microsoft.com/office/drawing/2016/5/12/chartex" xmlns:cx7="http://schemas.microsoft.com/office/drawing/2016/5/13/chartex" xmlns:cx8="http://schemas.microsoft.com/office/drawing/2016/5/14/chartex" xmlns:mc="http://schemas.openxmlformats.org/markup-compatibility/2006" xmlns:aink="http://schemas.microsoft.com/office/drawing/2016/ink" xmlns:am3d="http://schemas.microsoft.com/office/drawing/2017/model3d" xmlns:o="urn:schemas-microsoft-com:office:office" xmlns:r="http://schemas.openxmlformats.org/officeDocument/2006/relationships" xmlns:m="http://schemas.openxmlformats.org/officeDocument/2006/math" xmlns:v="urn:schemas-microsoft-com:vml" xmlns:wp14="http://schemas.microsoft.com/office/word/2010/wordprocessingDrawing" xmlns:wp="http://schemas.openxmlformats.org/drawingml/2006/wordprocessingDrawing" xmlns:w10="urn:schemas-microsoft-com:office:word" xmlns:w="http://schemas.openxmlformats.org/wordprocessingml/2006/main" xmlns:w14="http://schemas.microsoft.com/office/word/2010/wordml" xmlns:w15="http://schemas.microsoft.com/office/word/2012/wordml" xmlns:w16cex="http://schemas.microsoft.com/office/word/2018/wordml/cex" xmlns:w16cid="http://schemas.microsoft.com/office/word/2016/wordml/cid" xmlns:w16="http://schemas.microsoft.com/office/word/2018/wordml" xmlns:w16sdtdh="http://schemas.microsoft.com/office/word/2020/wordml/sdtdatahash" xmlns:w16se="http://schemas.microsoft.com/office/word/2015/wordml/symex" xmlns:wpg="http://schemas.microsoft.com/office/word/2010/wordprocessingGroup" xmlns:wpi="http://schemas.microsoft.com/office/word/2010/wordprocessingInk" xmlns:wne="http://schemas.microsoft.com/office/word/2006/wordml" xmlns:wps="http://schemas.microsoft.com/office/word/2010/wordprocessingShape" mc:Ignorable="w14 w15 w16se w16cid w16 w16cex w16sdtdh wp14">
   <w:footnote w:type="separator" w:id="-1">
     <w:p>
       <w:r>
@@ -1127,7 +1023,7 @@
 </file>
 
 <file path=word/numbering.xml><?xml version="1.0" encoding="utf-8"?>
-<w:numbering xmlns:wpc="http://schemas.microsoft.com/office/word/2010/wordprocessingCanvas" xmlns:cx="http://schemas.microsoft.com/office/drawing/2014/chartex" xmlns:cx1="http://schemas.microsoft.com/office/drawing/2015/9/8/chartex" xmlns:cx2="http://schemas.microsoft.com/office/drawing/2015/10/21/chartex" xmlns:cx3="http://schemas.microsoft.com/office/drawing/2016/5/9/chartex" xmlns:cx4="http://schemas.microsoft.com/office/drawing/2016/5/10/chartex" xmlns:cx5="http://schemas.microsoft.com/office/drawing/2016/5/11/chartex" xmlns:cx6="http://schemas.microsoft.com/office/drawing/2016/5/12/chartex" xmlns:cx7="http://schemas.microsoft.com/office/drawing/2016/5/13/chartex" xmlns:cx8="http://schemas.microsoft.com/office/drawing/2016/5/14/chartex" xmlns:mc="http://schemas.openxmlformats.org/markup-compatibility/2006" xmlns:aink="http://schemas.microsoft.com/office/drawing/2016/ink" xmlns:am3d="http://schemas.microsoft.com/office/drawing/2017/model3d" xmlns:o="urn:schemas-microsoft-com:office:office" xmlns:oel="http://schemas.microsoft.com/office/2019/extlst" xmlns:r="http://schemas.openxmlformats.org/officeDocument/2006/relationships" xmlns:m="http://schemas.openxmlformats.org/officeDocument/2006/math" xmlns:v="urn:schemas-microsoft-com:vml" xmlns:wp14="http://schemas.microsoft.com/office/word/2010/wordprocessingDrawing" xmlns:wp="http://schemas.openxmlformats.org/drawingml/2006/wordprocessingDrawing" xmlns:w10="urn:schemas-microsoft-com:office:word" xmlns:w="http://schemas.openxmlformats.org/wordprocessingml/2006/main" xmlns:w14="http://schemas.microsoft.com/office/word/2010/wordml" xmlns:w15="http://schemas.microsoft.com/office/word/2012/wordml" xmlns:w16cex="http://schemas.microsoft.com/office/word/2018/wordml/cex" xmlns:w16cid="http://schemas.microsoft.com/office/word/2016/wordml/cid" xmlns:w16="http://schemas.microsoft.com/office/word/2018/wordml" xmlns:w16du="http://schemas.microsoft.com/office/word/2023/wordml/word16du" xmlns:w16sdtdh="http://schemas.microsoft.com/office/word/2020/wordml/sdtdatahash" xmlns:w16sdtfl="http://schemas.microsoft.com/office/word/2024/wordml/sdtformatlock" xmlns:w16se="http://schemas.microsoft.com/office/word/2015/wordml/symex" xmlns:wpg="http://schemas.microsoft.com/office/word/2010/wordprocessingGroup" xmlns:wpi="http://schemas.microsoft.com/office/word/2010/wordprocessingInk" xmlns:wne="http://schemas.microsoft.com/office/word/2006/wordml" xmlns:wps="http://schemas.microsoft.com/office/word/2010/wordprocessingShape" mc:Ignorable="w14 w15 w16se w16cid w16 w16cex w16sdtdh w16sdtfl w16du wp14">
+<w:numbering xmlns:wpc="http://schemas.microsoft.com/office/word/2010/wordprocessingCanvas" xmlns:cx="http://schemas.microsoft.com/office/drawing/2014/chartex" xmlns:cx1="http://schemas.microsoft.com/office/drawing/2015/9/8/chartex" xmlns:cx2="http://schemas.microsoft.com/office/drawing/2015/10/21/chartex" xmlns:cx3="http://schemas.microsoft.com/office/drawing/2016/5/9/chartex" xmlns:cx4="http://schemas.microsoft.com/office/drawing/2016/5/10/chartex" xmlns:cx5="http://schemas.microsoft.com/office/drawing/2016/5/11/chartex" xmlns:cx6="http://schemas.microsoft.com/office/drawing/2016/5/12/chartex" xmlns:cx7="http://schemas.microsoft.com/office/drawing/2016/5/13/chartex" xmlns:cx8="http://schemas.microsoft.com/office/drawing/2016/5/14/chartex" xmlns:mc="http://schemas.openxmlformats.org/markup-compatibility/2006" xmlns:aink="http://schemas.microsoft.com/office/drawing/2016/ink" xmlns:am3d="http://schemas.microsoft.com/office/drawing/2017/model3d" xmlns:o="urn:schemas-microsoft-com:office:office" xmlns:r="http://schemas.openxmlformats.org/officeDocument/2006/relationships" xmlns:m="http://schemas.openxmlformats.org/officeDocument/2006/math" xmlns:v="urn:schemas-microsoft-com:vml" xmlns:wp14="http://schemas.microsoft.com/office/word/2010/wordprocessingDrawing" xmlns:wp="http://schemas.openxmlformats.org/drawingml/2006/wordprocessingDrawing" xmlns:w10="urn:schemas-microsoft-com:office:word" xmlns:w="http://schemas.openxmlformats.org/wordprocessingml/2006/main" xmlns:w14="http://schemas.microsoft.com/office/word/2010/wordml" xmlns:w15="http://schemas.microsoft.com/office/word/2012/wordml" xmlns:w16cex="http://schemas.microsoft.com/office/word/2018/wordml/cex" xmlns:w16cid="http://schemas.microsoft.com/office/word/2016/wordml/cid" xmlns:w16="http://schemas.microsoft.com/office/word/2018/wordml" xmlns:w16sdtdh="http://schemas.microsoft.com/office/word/2020/wordml/sdtdatahash" xmlns:w16se="http://schemas.microsoft.com/office/word/2015/wordml/symex" xmlns:wpg="http://schemas.microsoft.com/office/word/2010/wordprocessingGroup" xmlns:wpi="http://schemas.microsoft.com/office/word/2010/wordprocessingInk" xmlns:wne="http://schemas.microsoft.com/office/word/2006/wordml" xmlns:wps="http://schemas.microsoft.com/office/word/2010/wordprocessingShape" mc:Ignorable="w14 w15 w16se w16cid w16 w16cex w16sdtdh wp14">
   <w:abstractNum w:abstractNumId="0" w15:restartNumberingAfterBreak="0">
     <w:nsid w:val="1CF4013C"/>
     <w:multiLevelType w:val="multilevel"/>
@@ -1396,20 +1292,20 @@
       </w:pPr>
     </w:lvl>
   </w:abstractNum>
-  <w:num w:numId="1" w16cid:durableId="637419791">
+  <w:num w:numId="1">
     <w:abstractNumId w:val="1"/>
   </w:num>
-  <w:num w:numId="2" w16cid:durableId="2076849562">
+  <w:num w:numId="2">
     <w:abstractNumId w:val="0"/>
   </w:num>
-  <w:num w:numId="3" w16cid:durableId="2076778629">
+  <w:num w:numId="3">
     <w:abstractNumId w:val="2"/>
   </w:num>
 </w:numbering>
 </file>
 
 <file path=word/styles.xml><?xml version="1.0" encoding="utf-8"?>
-<w:styles xmlns:mc="http://schemas.openxmlformats.org/markup-compatibility/2006" xmlns:r="http://schemas.openxmlformats.org/officeDocument/2006/relationships" xmlns:w="http://schemas.openxmlformats.org/wordprocessingml/2006/main" xmlns:w14="http://schemas.microsoft.com/office/word/2010/wordml" xmlns:w15="http://schemas.microsoft.com/office/word/2012/wordml" xmlns:w16cex="http://schemas.microsoft.com/office/word/2018/wordml/cex" xmlns:w16cid="http://schemas.microsoft.com/office/word/2016/wordml/cid" xmlns:w16="http://schemas.microsoft.com/office/word/2018/wordml" xmlns:w16du="http://schemas.microsoft.com/office/word/2023/wordml/word16du" xmlns:w16sdtdh="http://schemas.microsoft.com/office/word/2020/wordml/sdtdatahash" xmlns:w16sdtfl="http://schemas.microsoft.com/office/word/2024/wordml/sdtformatlock" xmlns:w16se="http://schemas.microsoft.com/office/word/2015/wordml/symex" mc:Ignorable="w14 w15 w16se w16cid w16 w16cex w16sdtdh w16sdtfl w16du">
+<w:styles xmlns:mc="http://schemas.openxmlformats.org/markup-compatibility/2006" xmlns:r="http://schemas.openxmlformats.org/officeDocument/2006/relationships" xmlns:w="http://schemas.openxmlformats.org/wordprocessingml/2006/main" xmlns:w14="http://schemas.microsoft.com/office/word/2010/wordml" xmlns:w15="http://schemas.microsoft.com/office/word/2012/wordml" xmlns:w16cex="http://schemas.microsoft.com/office/word/2018/wordml/cex" xmlns:w16cid="http://schemas.microsoft.com/office/word/2016/wordml/cid" xmlns:w16="http://schemas.microsoft.com/office/word/2018/wordml" xmlns:w16sdtdh="http://schemas.microsoft.com/office/word/2020/wordml/sdtdatahash" xmlns:w16se="http://schemas.microsoft.com/office/word/2015/wordml/symex" mc:Ignorable="w14 w15 w16se w16cid w16 w16cex w16sdtdh">
   <w:docDefaults>
     <w:rPrDefault>
       <w:rPr>

</xml_diff>